<commit_message>
modify the code according to TA's suggestion
</commit_message>
<xml_diff>
--- a/HW4/Result.docx
+++ b/HW4/Result.docx
@@ -9,19 +9,11 @@
           <w:lang w:val="en-US"/>
         </w:rPr>
       </w:pPr>
-      <w:proofErr w:type="spellStart"/>
-      <w:r>
-        <w:rPr>
-          <w:lang w:val="en-US"/>
-        </w:rPr>
-        <w:t>OutPut</w:t>
-      </w:r>
-      <w:proofErr w:type="spellEnd"/>
-      <w:r>
-        <w:rPr>
-          <w:lang w:val="en-US"/>
-        </w:rPr>
-        <w:t>:</w:t>
+      <w:r>
+        <w:rPr>
+          <w:lang w:val="en-US"/>
+        </w:rPr>
+        <w:t>OutPut:</w:t>
       </w:r>
     </w:p>
     <w:p>
@@ -76,16 +68,42 @@
           <w:lang w:val="en-US"/>
         </w:rPr>
       </w:pPr>
-      <w:r>
-        <w:rPr>
-          <w:noProof/>
+    </w:p>
+    <w:p>
+      <w:pPr>
+        <w:rPr>
+          <w:lang w:val="en-US"/>
+        </w:rPr>
+      </w:pPr>
+      <w:r>
+        <w:rPr>
+          <w:lang w:val="en-US"/>
+        </w:rPr>
+        <w:t>K=9</w:t>
+      </w:r>
+    </w:p>
+    <w:p>
+      <w:pPr>
+        <w:rPr>
+          <w:lang w:val="en-US"/>
+        </w:rPr>
+      </w:pPr>
+    </w:p>
+    <w:p>
+      <w:pPr>
+        <w:rPr>
+          <w:lang w:val="en-US"/>
+        </w:rPr>
+      </w:pPr>
+      <w:r>
+        <w:rPr>
           <w:lang w:val="en-US"/>
         </w:rPr>
         <w:drawing>
-          <wp:inline distT="0" distB="0" distL="0" distR="0">
-            <wp:extent cx="5842000" cy="4381500"/>
+          <wp:inline distT="0" distB="0" distL="0" distR="0" wp14:anchorId="711BE378" wp14:editId="50F15071">
+            <wp:extent cx="4064000" cy="3048000"/>
             <wp:effectExtent l="0" t="0" r="0" b="0"/>
-            <wp:docPr id="1630607335" name="Picture 2"/>
+            <wp:docPr id="852733458" name="Picture 1"/>
             <wp:cNvGraphicFramePr>
               <a:graphicFrameLocks xmlns:a="http://schemas.openxmlformats.org/drawingml/2006/main" noChangeAspect="1"/>
             </wp:cNvGraphicFramePr>
@@ -93,17 +111,11 @@
               <a:graphicData uri="http://schemas.openxmlformats.org/drawingml/2006/picture">
                 <pic:pic xmlns:pic="http://schemas.openxmlformats.org/drawingml/2006/picture">
                   <pic:nvPicPr>
-                    <pic:cNvPr id="1630607335" name="Picture 1630607335"/>
+                    <pic:cNvPr id="852733458" name=""/>
                     <pic:cNvPicPr/>
                   </pic:nvPicPr>
                   <pic:blipFill>
-                    <a:blip r:embed="rId4">
-                      <a:extLst>
-                        <a:ext uri="{28A0092B-C50C-407E-A947-70E740481C1C}">
-                          <a14:useLocalDpi xmlns:a14="http://schemas.microsoft.com/office/drawing/2010/main" val="0"/>
-                        </a:ext>
-                      </a:extLst>
-                    </a:blip>
+                    <a:blip r:embed="rId4"/>
                     <a:stretch>
                       <a:fillRect/>
                     </a:stretch>
@@ -111,7 +123,7 @@
                   <pic:spPr>
                     <a:xfrm>
                       <a:off x="0" y="0"/>
-                      <a:ext cx="5842000" cy="4381500"/>
+                      <a:ext cx="4064000" cy="3048000"/>
                     </a:xfrm>
                     <a:prstGeom prst="rect">
                       <a:avLst/>
@@ -130,19 +142,6 @@
           <w:lang w:val="en-US"/>
         </w:rPr>
       </w:pPr>
-      <w:r>
-        <w:rPr>
-          <w:lang w:val="en-US"/>
-        </w:rPr>
-        <w:t>K=8</w:t>
-      </w:r>
-    </w:p>
-    <w:p>
-      <w:pPr>
-        <w:rPr>
-          <w:lang w:val="en-US"/>
-        </w:rPr>
-      </w:pPr>
     </w:p>
     <w:p>
       <w:pPr>
@@ -211,21 +210,12 @@
           <w:lang w:val="en-US"/>
         </w:rPr>
       </w:pPr>
-      <w:proofErr w:type="spellStart"/>
       <w:r>
         <w:rPr>
           <w:color w:val="FF0000"/>
           <w:lang w:val="en-US"/>
         </w:rPr>
-        <w:t>SkinThickness</w:t>
-      </w:r>
-      <w:proofErr w:type="spellEnd"/>
-      <w:r>
-        <w:rPr>
-          <w:color w:val="FF0000"/>
-          <w:lang w:val="en-US"/>
-        </w:rPr>
-        <w:t xml:space="preserve">: a lot of 0. which </w:t>
+        <w:t xml:space="preserve">SkinThickness: a lot of 0. which </w:t>
       </w:r>
       <w:r>
         <w:rPr>
@@ -327,583 +317,394 @@
         <w:rPr>
           <w:lang w:val="en-US"/>
         </w:rPr>
+        <w:t>Pregnancies: from 0-15, seem ok</w:t>
+      </w:r>
+    </w:p>
+    <w:p>
+      <w:pPr>
+        <w:rPr>
+          <w:lang w:val="en-US"/>
+        </w:rPr>
+      </w:pPr>
+      <w:r>
+        <w:rPr>
+          <w:lang w:val="en-US"/>
+        </w:rPr>
+        <w:t xml:space="preserve">Glucose: </w:t>
+      </w:r>
+      <w:r>
+        <w:rPr>
+          <w:lang w:val="en-US"/>
+        </w:rPr>
+        <w:t xml:space="preserve"> </w:t>
+      </w:r>
+      <w:r>
+        <w:rPr>
+          <w:lang w:val="en-US"/>
+        </w:rPr>
+        <w:t xml:space="preserve">range from 44-199, seem ok. </w:t>
+      </w:r>
+    </w:p>
+    <w:p>
+      <w:pPr>
+        <w:rPr>
+          <w:lang w:val="en-US"/>
+        </w:rPr>
+      </w:pPr>
+      <w:r>
+        <w:rPr>
+          <w:lang w:val="en-US"/>
+        </w:rPr>
+        <w:t>BloodPressure: To express the Blood pressure measurement(seems diastolic -- lower)</w:t>
+      </w:r>
+    </w:p>
+    <w:p>
+      <w:pPr>
+        <w:ind w:firstLine="220"/>
+        <w:rPr>
+          <w:lang w:val="en-US"/>
+        </w:rPr>
+      </w:pPr>
+      <w:r>
+        <w:rPr>
+          <w:lang w:val="en-US"/>
+        </w:rPr>
+        <w:t>range from 24-122. low than 40 or higher than 120 seems impossible</w:t>
+      </w:r>
+      <w:r>
+        <w:rPr>
+          <w:lang w:val="en-US"/>
+        </w:rPr>
+        <w:t>.but acceptable.</w:t>
+      </w:r>
+    </w:p>
+    <w:p>
+      <w:pPr>
+        <w:rPr>
+          <w:lang w:val="en-US"/>
+        </w:rPr>
+      </w:pPr>
+      <w:r>
+        <w:rPr>
+          <w:lang w:val="en-US"/>
+        </w:rPr>
+        <w:t>BMI: To express the Body mass index. 18.5-40</w:t>
+      </w:r>
+      <w:r>
+        <w:rPr>
+          <w:lang w:val="en-US"/>
+        </w:rPr>
+        <w:t xml:space="preserve"> </w:t>
+      </w:r>
+      <w:r>
+        <w:rPr>
+          <w:lang w:val="en-US"/>
+        </w:rPr>
+        <w:t>seems reasonable</w:t>
+      </w:r>
+    </w:p>
+    <w:p>
+      <w:pPr>
+        <w:rPr>
+          <w:lang w:val="en-US"/>
+        </w:rPr>
+      </w:pPr>
+      <w:r>
+        <w:rPr>
+          <w:lang w:val="en-US"/>
+        </w:rPr>
         <w:lastRenderedPageBreak/>
-        <w:t>Pregnancies: from 0-15, seem ok</w:t>
-      </w:r>
-    </w:p>
-    <w:p>
-      <w:pPr>
-        <w:rPr>
-          <w:lang w:val="en-US"/>
-        </w:rPr>
-      </w:pPr>
-      <w:r>
-        <w:rPr>
-          <w:lang w:val="en-US"/>
-        </w:rPr>
-        <w:t xml:space="preserve">Glucose: </w:t>
-      </w:r>
-      <w:r>
-        <w:rPr>
-          <w:lang w:val="en-US"/>
-        </w:rPr>
-        <w:t xml:space="preserve"> </w:t>
-      </w:r>
-      <w:r>
-        <w:rPr>
-          <w:lang w:val="en-US"/>
-        </w:rPr>
-        <w:t xml:space="preserve">range from 44-199, seem ok. </w:t>
-      </w:r>
-    </w:p>
-    <w:p>
-      <w:pPr>
-        <w:rPr>
-          <w:lang w:val="en-US"/>
-        </w:rPr>
-      </w:pPr>
-      <w:proofErr w:type="spellStart"/>
+        <w:t>The other columns seems acceptable.</w:t>
+      </w:r>
+    </w:p>
+    <w:p>
+      <w:pPr>
+        <w:rPr>
+          <w:lang w:val="en-US"/>
+        </w:rPr>
+      </w:pPr>
+    </w:p>
+    <w:p>
+      <w:pPr>
+        <w:rPr>
+          <w:lang w:val="en-US"/>
+        </w:rPr>
+      </w:pPr>
+      <w:r>
+        <w:rPr>
+          <w:lang w:val="en-US"/>
+        </w:rPr>
+        <w:t>After disscuss with TA, the data have already been preprocessed, so we don’t need to impute again.</w:t>
+      </w:r>
+    </w:p>
+    <w:p>
+      <w:pPr>
+        <w:rPr>
+          <w:lang w:val="en-US"/>
+        </w:rPr>
+      </w:pPr>
+    </w:p>
+    <w:p>
+      <w:pPr>
+        <w:rPr>
+          <w:lang w:val="en-US"/>
+        </w:rPr>
+      </w:pPr>
+      <w:r>
+        <w:rPr>
+          <w:lang w:val="en-US"/>
+        </w:rPr>
+        <w:t>2</w:t>
+      </w:r>
+      <w:r>
+        <w:rPr>
+          <w:lang w:val="en-US"/>
+        </w:rPr>
+        <w:t>:</w:t>
+      </w:r>
+      <w:r>
+        <w:rPr>
+          <w:lang w:val="en-US"/>
+        </w:rPr>
+        <w:t xml:space="preserve"> train the model using </w:t>
+      </w:r>
+      <w:r>
+        <w:rPr>
+          <w:lang w:val="en-US"/>
+        </w:rPr>
+        <w:t>LinearRegression</w:t>
+      </w:r>
+      <w:r>
+        <w:rPr>
+          <w:lang w:val="en-US"/>
+        </w:rPr>
+        <w:t xml:space="preserve"> and caculate the </w:t>
+      </w:r>
+      <w:r>
+        <w:rPr>
+          <w:lang w:val="en-US"/>
+        </w:rPr>
+        <w:t>r</w:t>
+      </w:r>
+      <w:r>
+        <w:rPr>
+          <w:lang w:val="en-US"/>
+        </w:rPr>
+        <w:t>2</w:t>
+      </w:r>
+    </w:p>
+    <w:p>
+      <w:pPr>
+        <w:rPr>
+          <w:lang w:val="en-US"/>
+        </w:rPr>
+      </w:pPr>
+    </w:p>
+    <w:p>
+      <w:pPr>
+        <w:rPr>
+          <w:lang w:val="en-US"/>
+        </w:rPr>
+      </w:pPr>
+      <w:r>
+        <w:rPr>
+          <w:lang w:val="en-US"/>
+        </w:rPr>
+        <w:t>3</w:t>
+      </w:r>
+      <w:r>
+        <w:rPr>
+          <w:lang w:val="en-US"/>
+        </w:rPr>
+        <w:t>:</w:t>
+      </w:r>
+      <w:r>
+        <w:rPr>
+          <w:lang w:val="en-US"/>
+        </w:rPr>
+        <w:t xml:space="preserve"> the impute the miss values in columns “</w:t>
+      </w:r>
+      <w:r>
+        <w:rPr>
+          <w:lang w:val="en-US"/>
+        </w:rPr>
+        <w:t>SkinThickness</w:t>
+      </w:r>
+      <w:r>
+        <w:rPr>
+          <w:lang w:val="en-US"/>
+        </w:rPr>
+        <w:t>” and “Insulin”</w:t>
+      </w:r>
+    </w:p>
+    <w:p>
+      <w:pPr>
+        <w:rPr>
+          <w:lang w:val="en-US"/>
+        </w:rPr>
+      </w:pPr>
+    </w:p>
+    <w:p>
+      <w:pPr>
+        <w:rPr>
+          <w:lang w:val="en-US"/>
+        </w:rPr>
+      </w:pPr>
+      <w:r>
+        <w:rPr>
+          <w:lang w:val="en-US"/>
+        </w:rPr>
+        <w:t>4</w:t>
+      </w:r>
+      <w:r>
+        <w:rPr>
+          <w:lang w:val="en-US"/>
+        </w:rPr>
+        <w:t xml:space="preserve">: using the model we just trained to predict </w:t>
+      </w:r>
       <w:r>
         <w:rPr>
           <w:lang w:val="en-US"/>
         </w:rPr>
         <w:t>BloodPressure</w:t>
       </w:r>
-      <w:proofErr w:type="spellEnd"/>
-      <w:r>
-        <w:rPr>
-          <w:lang w:val="en-US"/>
-        </w:rPr>
-        <w:t xml:space="preserve">: To express the Blood pressure </w:t>
-      </w:r>
-      <w:proofErr w:type="gramStart"/>
-      <w:r>
-        <w:rPr>
-          <w:lang w:val="en-US"/>
-        </w:rPr>
-        <w:t>measurement(</w:t>
-      </w:r>
-      <w:proofErr w:type="gramEnd"/>
-      <w:r>
-        <w:rPr>
-          <w:lang w:val="en-US"/>
-        </w:rPr>
-        <w:t>seems diastolic -- lower)</w:t>
-      </w:r>
-    </w:p>
-    <w:p>
-      <w:pPr>
-        <w:ind w:firstLine="220"/>
-        <w:rPr>
-          <w:lang w:val="en-US"/>
-        </w:rPr>
-      </w:pPr>
-      <w:r>
-        <w:rPr>
-          <w:lang w:val="en-US"/>
-        </w:rPr>
-        <w:t xml:space="preserve">range from 24-122. low than 40 or higher than 120 seems </w:t>
-      </w:r>
-      <w:proofErr w:type="spellStart"/>
-      <w:r>
-        <w:rPr>
-          <w:lang w:val="en-US"/>
-        </w:rPr>
-        <w:t>impossible</w:t>
-      </w:r>
-      <w:r>
-        <w:rPr>
-          <w:lang w:val="en-US"/>
-        </w:rPr>
-        <w:t>.but</w:t>
-      </w:r>
-      <w:proofErr w:type="spellEnd"/>
-      <w:r>
-        <w:rPr>
-          <w:lang w:val="en-US"/>
-        </w:rPr>
-        <w:t xml:space="preserve"> acceptable.</w:t>
-      </w:r>
-    </w:p>
-    <w:p>
-      <w:pPr>
-        <w:rPr>
-          <w:lang w:val="en-US"/>
-        </w:rPr>
-      </w:pPr>
-      <w:r>
-        <w:rPr>
-          <w:lang w:val="en-US"/>
-        </w:rPr>
-        <w:t>BMI: To express the Body mass index. 18.5-40</w:t>
-      </w:r>
-      <w:r>
-        <w:rPr>
-          <w:lang w:val="en-US"/>
-        </w:rPr>
-        <w:t xml:space="preserve"> </w:t>
-      </w:r>
-      <w:r>
-        <w:rPr>
-          <w:lang w:val="en-US"/>
-        </w:rPr>
-        <w:t>seems reasonable</w:t>
-      </w:r>
-    </w:p>
-    <w:p>
-      <w:pPr>
-        <w:rPr>
-          <w:lang w:val="en-US"/>
-        </w:rPr>
-      </w:pPr>
-      <w:r>
-        <w:rPr>
-          <w:lang w:val="en-US"/>
-        </w:rPr>
-        <w:t xml:space="preserve">The other columns </w:t>
-      </w:r>
-      <w:proofErr w:type="gramStart"/>
-      <w:r>
-        <w:rPr>
-          <w:lang w:val="en-US"/>
-        </w:rPr>
-        <w:t>seems</w:t>
-      </w:r>
-      <w:proofErr w:type="gramEnd"/>
-      <w:r>
-        <w:rPr>
-          <w:lang w:val="en-US"/>
-        </w:rPr>
-        <w:t xml:space="preserve"> acceptable.</w:t>
-      </w:r>
-    </w:p>
-    <w:p>
-      <w:pPr>
-        <w:rPr>
-          <w:lang w:val="en-US"/>
-        </w:rPr>
-      </w:pPr>
-    </w:p>
-    <w:p>
-      <w:pPr>
-        <w:rPr>
-          <w:color w:val="FF0000"/>
-          <w:lang w:val="en-US"/>
-        </w:rPr>
-      </w:pPr>
-      <w:r>
-        <w:rPr>
-          <w:lang w:val="en-US"/>
-        </w:rPr>
-        <w:t>2:</w:t>
-      </w:r>
-      <w:r>
-        <w:rPr>
-          <w:lang w:val="en-US"/>
-        </w:rPr>
-        <w:t xml:space="preserve"> </w:t>
-      </w:r>
-      <w:r>
-        <w:rPr>
-          <w:lang w:val="en-US"/>
-        </w:rPr>
-        <w:t xml:space="preserve">remove </w:t>
-      </w:r>
-      <w:r>
-        <w:rPr>
-          <w:lang w:val="en-US"/>
-        </w:rPr>
-        <w:t xml:space="preserve">invalid data in </w:t>
-      </w:r>
-      <w:proofErr w:type="spellStart"/>
-      <w:proofErr w:type="gramStart"/>
-      <w:r>
-        <w:rPr>
-          <w:color w:val="FF0000"/>
-          <w:lang w:val="en-US"/>
-        </w:rPr>
-        <w:t>SkinThickness</w:t>
-      </w:r>
-      <w:proofErr w:type="spellEnd"/>
-      <w:r>
-        <w:rPr>
-          <w:color w:val="FF0000"/>
-          <w:lang w:val="en-US"/>
-        </w:rPr>
-        <w:t xml:space="preserve"> </w:t>
-      </w:r>
-      <w:r>
-        <w:rPr>
-          <w:rFonts w:hint="eastAsia"/>
-          <w:color w:val="FF0000"/>
-          <w:lang w:val="en-US"/>
-        </w:rPr>
-        <w:t xml:space="preserve"> a</w:t>
-      </w:r>
-      <w:r>
-        <w:rPr>
-          <w:color w:val="FF0000"/>
-          <w:lang w:val="en-US"/>
-        </w:rPr>
-        <w:t>nd</w:t>
-      </w:r>
-      <w:proofErr w:type="gramEnd"/>
-      <w:r>
-        <w:rPr>
-          <w:color w:val="FF0000"/>
-          <w:lang w:val="en-US"/>
-        </w:rPr>
-        <w:t xml:space="preserve"> </w:t>
-      </w:r>
-      <w:r>
-        <w:rPr>
-          <w:color w:val="FF0000"/>
-          <w:lang w:val="en-US"/>
-        </w:rPr>
-        <w:t>Insulin</w:t>
-      </w:r>
-      <w:r>
-        <w:rPr>
-          <w:color w:val="FF0000"/>
-          <w:lang w:val="en-US"/>
-        </w:rPr>
-        <w:t xml:space="preserve"> </w:t>
-      </w:r>
-      <w:r>
-        <w:rPr>
-          <w:rFonts w:hint="eastAsia"/>
-          <w:color w:val="FF0000"/>
-          <w:lang w:val="en-US"/>
-        </w:rPr>
-        <w:t>column</w:t>
-      </w:r>
-    </w:p>
-    <w:p>
-      <w:pPr>
-        <w:rPr>
-          <w:color w:val="FF0000"/>
-          <w:lang w:val="en-US"/>
-        </w:rPr>
-      </w:pPr>
-    </w:p>
-    <w:p>
-      <w:pPr>
-        <w:rPr>
-          <w:lang w:val="en-US"/>
-        </w:rPr>
-      </w:pPr>
-      <w:r>
-        <w:rPr>
-          <w:lang w:val="en-US"/>
-        </w:rPr>
-        <w:t>3</w:t>
-      </w:r>
-      <w:r>
-        <w:rPr>
-          <w:rFonts w:hint="eastAsia"/>
-          <w:lang w:val="en-US"/>
-        </w:rPr>
-        <w:t>：</w:t>
-      </w:r>
-      <w:r>
-        <w:rPr>
-          <w:lang w:val="en-US"/>
-        </w:rPr>
-        <w:t>impute data with MICE, but we need to limit the min and max for each column in case of invalid data(e</w:t>
+    </w:p>
+    <w:p>
+      <w:pPr>
+        <w:rPr>
+          <w:lang w:val="en-US"/>
+        </w:rPr>
+      </w:pPr>
+    </w:p>
+    <w:p>
+      <w:pPr>
+        <w:rPr>
+          <w:lang w:val="en-US"/>
+        </w:rPr>
+      </w:pPr>
+      <w:r>
+        <w:rPr>
+          <w:lang w:val="en-US"/>
+        </w:rPr>
+        <w:t>5</w:t>
+      </w:r>
+      <w:r>
+        <w:rPr>
+          <w:lang w:val="en-US"/>
+        </w:rPr>
+        <w:t>:save to csv file</w:t>
+      </w:r>
+    </w:p>
+    <w:p>
+      <w:pPr>
+        <w:rPr>
+          <w:lang w:val="en-US"/>
+        </w:rPr>
+      </w:pPr>
+    </w:p>
+    <w:p>
+      <w:pPr>
+        <w:rPr>
+          <w:lang w:val="en-US"/>
+        </w:rPr>
+      </w:pPr>
+      <w:r>
+        <w:rPr>
+          <w:lang w:val="en-US"/>
+        </w:rPr>
+        <w:t>6</w:t>
+      </w:r>
+      <w:r>
+        <w:rPr>
+          <w:lang w:val="en-US"/>
+        </w:rPr>
+        <w:t xml:space="preserve">:using the original data of </w:t>
+      </w:r>
+      <w:r>
+        <w:rPr>
+          <w:lang w:val="en-US"/>
+        </w:rPr>
+        <w:t>hw4_test</w:t>
+      </w:r>
+      <w:r>
+        <w:rPr>
+          <w:lang w:val="en-US"/>
+        </w:rPr>
+        <w:t xml:space="preserve"> with predicted </w:t>
+      </w:r>
+      <w:r>
+        <w:rPr>
+          <w:lang w:val="en-US"/>
+        </w:rPr>
+        <w:t>BloodPressure</w:t>
+      </w:r>
+      <w:r>
+        <w:rPr>
+          <w:lang w:val="en-US"/>
+        </w:rPr>
+        <w:t xml:space="preserve"> to fit KNN model and calculate accuracy</w:t>
+      </w:r>
+    </w:p>
+    <w:p>
+      <w:pPr>
+        <w:rPr>
+          <w:lang w:val="en-US"/>
+        </w:rPr>
+      </w:pPr>
+    </w:p>
+    <w:p>
+      <w:pPr>
+        <w:rPr>
+          <w:lang w:val="en-US"/>
+        </w:rPr>
+      </w:pPr>
+      <w:r>
+        <w:rPr>
+          <w:lang w:val="en-US"/>
+        </w:rPr>
+        <w:t>7</w:t>
+      </w:r>
+      <w:r>
+        <w:rPr>
+          <w:lang w:val="en-US"/>
+        </w:rPr>
+        <w:t xml:space="preserve">:using elbow method to </w:t>
+      </w:r>
+      <w:r>
+        <w:rPr>
+          <w:lang w:val="en-US"/>
+        </w:rPr>
+        <w:t>find the k</w:t>
+      </w:r>
+      <w:r>
+        <w:rPr>
+          <w:lang w:val="en-US"/>
+        </w:rPr>
+        <w:t xml:space="preserve">.  </w:t>
+      </w:r>
+      <w:r>
+        <w:rPr>
+          <w:lang w:val="en-US"/>
+        </w:rPr>
+        <w:t>9</w:t>
+      </w:r>
+      <w:r>
+        <w:rPr>
+          <w:lang w:val="en-US"/>
+        </w:rPr>
+        <w:t xml:space="preserve"> has a high accuracy, and the number is reasonable, so I choose </w:t>
+      </w:r>
+      <w:r>
+        <w:rPr>
+          <w:lang w:val="en-US"/>
+        </w:rPr>
+        <w:t>9</w:t>
       </w:r>
       <w:r>
         <w:rPr>
           <w:lang w:val="en-US"/>
         </w:rPr>
         <w:t>.</w:t>
-      </w:r>
-      <w:r>
-        <w:rPr>
-          <w:lang w:val="en-US"/>
-        </w:rPr>
-        <w:t>g</w:t>
-      </w:r>
-      <w:r>
-        <w:rPr>
-          <w:lang w:val="en-US"/>
-        </w:rPr>
-        <w:t>.</w:t>
-      </w:r>
-      <w:r>
-        <w:rPr>
-          <w:lang w:val="en-US"/>
-        </w:rPr>
-        <w:t xml:space="preserve"> negative value)</w:t>
-      </w:r>
-    </w:p>
-    <w:p>
-      <w:pPr>
-        <w:rPr>
-          <w:lang w:val="en-US"/>
-        </w:rPr>
-      </w:pPr>
-    </w:p>
-    <w:p>
-      <w:pPr>
-        <w:rPr>
-          <w:rFonts w:hint="eastAsia"/>
-          <w:lang w:val="en-US"/>
-        </w:rPr>
-      </w:pPr>
-      <w:r>
-        <w:rPr>
-          <w:lang w:val="en-US"/>
-        </w:rPr>
-        <w:t>4:</w:t>
-      </w:r>
-      <w:r>
-        <w:rPr>
-          <w:lang w:val="en-US"/>
-        </w:rPr>
-        <w:t xml:space="preserve"> train the model using </w:t>
-      </w:r>
-      <w:proofErr w:type="spellStart"/>
-      <w:r>
-        <w:rPr>
-          <w:lang w:val="en-US"/>
-        </w:rPr>
-        <w:t>LinearRegression</w:t>
-      </w:r>
-      <w:proofErr w:type="spellEnd"/>
-      <w:r>
-        <w:rPr>
-          <w:lang w:val="en-US"/>
-        </w:rPr>
-        <w:t xml:space="preserve"> and </w:t>
-      </w:r>
-      <w:proofErr w:type="spellStart"/>
-      <w:r>
-        <w:rPr>
-          <w:lang w:val="en-US"/>
-        </w:rPr>
-        <w:t>caculate</w:t>
-      </w:r>
-      <w:proofErr w:type="spellEnd"/>
-      <w:r>
-        <w:rPr>
-          <w:lang w:val="en-US"/>
-        </w:rPr>
-        <w:t xml:space="preserve"> the </w:t>
-      </w:r>
-      <w:r>
-        <w:rPr>
-          <w:lang w:val="en-US"/>
-        </w:rPr>
-        <w:t>r</w:t>
-      </w:r>
-      <w:r>
-        <w:rPr>
-          <w:lang w:val="en-US"/>
-        </w:rPr>
-        <w:t>2</w:t>
-      </w:r>
-    </w:p>
-    <w:p>
-      <w:pPr>
-        <w:rPr>
-          <w:lang w:val="en-US"/>
-        </w:rPr>
-      </w:pPr>
-    </w:p>
-    <w:p>
-      <w:pPr>
-        <w:rPr>
-          <w:lang w:val="en-US"/>
-        </w:rPr>
-      </w:pPr>
-    </w:p>
-    <w:p>
-      <w:pPr>
-        <w:rPr>
-          <w:lang w:val="en-US"/>
-        </w:rPr>
-      </w:pPr>
-      <w:r>
-        <w:rPr>
-          <w:lang w:val="en-US"/>
-        </w:rPr>
-        <w:t>5:</w:t>
-      </w:r>
-      <w:r>
-        <w:rPr>
-          <w:lang w:val="en-US"/>
-        </w:rPr>
-        <w:t xml:space="preserve"> the impute the miss values in columns “</w:t>
-      </w:r>
-      <w:proofErr w:type="spellStart"/>
-      <w:r>
-        <w:rPr>
-          <w:lang w:val="en-US"/>
-        </w:rPr>
-        <w:t>SkinThickness</w:t>
-      </w:r>
-      <w:proofErr w:type="spellEnd"/>
-      <w:r>
-        <w:rPr>
-          <w:lang w:val="en-US"/>
-        </w:rPr>
-        <w:t>” and “Insulin”</w:t>
-      </w:r>
-    </w:p>
-    <w:p>
-      <w:pPr>
-        <w:rPr>
-          <w:lang w:val="en-US"/>
-        </w:rPr>
-      </w:pPr>
-    </w:p>
-    <w:p>
-      <w:pPr>
-        <w:rPr>
-          <w:lang w:val="en-US"/>
-        </w:rPr>
-      </w:pPr>
-      <w:r>
-        <w:rPr>
-          <w:lang w:val="en-US"/>
-        </w:rPr>
-        <w:t xml:space="preserve">6: using the model we just trained to predict </w:t>
-      </w:r>
-      <w:proofErr w:type="spellStart"/>
-      <w:r>
-        <w:rPr>
-          <w:lang w:val="en-US"/>
-        </w:rPr>
-        <w:t>BloodPressure</w:t>
-      </w:r>
-      <w:proofErr w:type="spellEnd"/>
-    </w:p>
-    <w:p>
-      <w:pPr>
-        <w:rPr>
-          <w:lang w:val="en-US"/>
-        </w:rPr>
-      </w:pPr>
-    </w:p>
-    <w:p>
-      <w:pPr>
-        <w:rPr>
-          <w:lang w:val="en-US"/>
-        </w:rPr>
-      </w:pPr>
-      <w:proofErr w:type="gramStart"/>
-      <w:r>
-        <w:rPr>
-          <w:lang w:val="en-US"/>
-        </w:rPr>
-        <w:t>7:save</w:t>
-      </w:r>
-      <w:proofErr w:type="gramEnd"/>
-      <w:r>
-        <w:rPr>
-          <w:lang w:val="en-US"/>
-        </w:rPr>
-        <w:t xml:space="preserve"> to csv file</w:t>
-      </w:r>
-    </w:p>
-    <w:p>
-      <w:pPr>
-        <w:rPr>
-          <w:lang w:val="en-US"/>
-        </w:rPr>
-      </w:pPr>
-    </w:p>
-    <w:p>
-      <w:pPr>
-        <w:rPr>
-          <w:lang w:val="en-US"/>
-        </w:rPr>
-      </w:pPr>
-      <w:proofErr w:type="gramStart"/>
-      <w:r>
-        <w:rPr>
-          <w:lang w:val="en-US"/>
-        </w:rPr>
-        <w:t>8</w:t>
-      </w:r>
-      <w:r>
-        <w:rPr>
-          <w:lang w:val="en-US"/>
-        </w:rPr>
-        <w:t>:using</w:t>
-      </w:r>
-      <w:proofErr w:type="gramEnd"/>
-      <w:r>
-        <w:rPr>
-          <w:lang w:val="en-US"/>
-        </w:rPr>
-        <w:t xml:space="preserve"> the original data of </w:t>
-      </w:r>
-      <w:r>
-        <w:rPr>
-          <w:lang w:val="en-US"/>
-        </w:rPr>
-        <w:t>hw4_test</w:t>
-      </w:r>
-      <w:r>
-        <w:rPr>
-          <w:lang w:val="en-US"/>
-        </w:rPr>
-        <w:t xml:space="preserve"> with predicted </w:t>
-      </w:r>
-      <w:proofErr w:type="spellStart"/>
-      <w:r>
-        <w:rPr>
-          <w:lang w:val="en-US"/>
-        </w:rPr>
-        <w:t>BloodPressure</w:t>
-      </w:r>
-      <w:proofErr w:type="spellEnd"/>
-      <w:r>
-        <w:rPr>
-          <w:lang w:val="en-US"/>
-        </w:rPr>
-        <w:t xml:space="preserve"> to fit KNN model and calculate accuracy</w:t>
-      </w:r>
-    </w:p>
-    <w:p>
-      <w:pPr>
-        <w:rPr>
-          <w:lang w:val="en-US"/>
-        </w:rPr>
-      </w:pPr>
-    </w:p>
-    <w:p>
-      <w:pPr>
-        <w:rPr>
-          <w:lang w:val="en-US"/>
-        </w:rPr>
-      </w:pPr>
-      <w:proofErr w:type="gramStart"/>
-      <w:r>
-        <w:rPr>
-          <w:lang w:val="en-US"/>
-        </w:rPr>
-        <w:t>9:using</w:t>
-      </w:r>
-      <w:proofErr w:type="gramEnd"/>
-      <w:r>
-        <w:rPr>
-          <w:lang w:val="en-US"/>
-        </w:rPr>
-        <w:t xml:space="preserve"> elbow method to </w:t>
-      </w:r>
-      <w:r>
-        <w:rPr>
-          <w:lang w:val="en-US"/>
-        </w:rPr>
-        <w:t>find the k</w:t>
-      </w:r>
-      <w:r>
-        <w:rPr>
-          <w:lang w:val="en-US"/>
-        </w:rPr>
-        <w:t>.  8 has a high accuracy, and the number is reasonable, so I choose 8.</w:t>
       </w:r>
     </w:p>
     <w:sectPr>

</xml_diff>